<commit_message>
Third demo " Demo Lazy Initialization Singleton ""
</commit_message>
<xml_diff>
--- a/NguyenHongDuc_TH_MinhChung_1_3_2025.docx
+++ b/NguyenHongDuc_TH_MinhChung_1_3_2025.docx
@@ -290,6 +290,123 @@
     <w:p>
       <w:pPr>
         <w:pStyle w:val="ListParagraph"/>
+        <w:rPr>
+          <w:rFonts w:ascii="Times New Roman" w:hAnsi="Times New Roman" w:cs="Times New Roman"/>
+          <w:lang w:val="vi-VN"/>
+        </w:rPr>
+      </w:pPr>
+    </w:p>
+    <w:p>
+      <w:pPr>
+        <w:pStyle w:val="ListParagraph"/>
+        <w:rPr>
+          <w:rFonts w:ascii="Times New Roman" w:hAnsi="Times New Roman" w:cs="Times New Roman"/>
+          <w:lang w:val="vi-VN"/>
+        </w:rPr>
+      </w:pPr>
+    </w:p>
+    <w:p>
+      <w:pPr>
+        <w:pStyle w:val="ListParagraph"/>
+        <w:rPr>
+          <w:rFonts w:ascii="Times New Roman" w:hAnsi="Times New Roman" w:cs="Times New Roman"/>
+          <w:lang w:val="vi-VN"/>
+        </w:rPr>
+      </w:pPr>
+    </w:p>
+    <w:p>
+      <w:pPr>
+        <w:pStyle w:val="ListParagraph"/>
+        <w:rPr>
+          <w:rFonts w:ascii="Times New Roman" w:hAnsi="Times New Roman" w:cs="Times New Roman"/>
+          <w:lang w:val="vi-VN"/>
+        </w:rPr>
+      </w:pPr>
+    </w:p>
+    <w:p>
+      <w:pPr>
+        <w:pStyle w:val="ListParagraph"/>
+        <w:rPr>
+          <w:rFonts w:ascii="Times New Roman" w:hAnsi="Times New Roman" w:cs="Times New Roman"/>
+          <w:lang w:val="vi-VN"/>
+        </w:rPr>
+      </w:pPr>
+    </w:p>
+    <w:p>
+      <w:pPr>
+        <w:pStyle w:val="ListParagraph"/>
+        <w:rPr>
+          <w:rFonts w:ascii="Times New Roman" w:hAnsi="Times New Roman" w:cs="Times New Roman"/>
+          <w:lang w:val="vi-VN"/>
+        </w:rPr>
+      </w:pPr>
+    </w:p>
+    <w:p>
+      <w:pPr>
+        <w:pStyle w:val="ListParagraph"/>
+        <w:rPr>
+          <w:rFonts w:ascii="Times New Roman" w:hAnsi="Times New Roman" w:cs="Times New Roman"/>
+          <w:lang w:val="vi-VN"/>
+        </w:rPr>
+      </w:pPr>
+    </w:p>
+    <w:p>
+      <w:pPr>
+        <w:pStyle w:val="ListParagraph"/>
+        <w:rPr>
+          <w:rFonts w:ascii="Times New Roman" w:hAnsi="Times New Roman" w:cs="Times New Roman"/>
+          <w:lang w:val="vi-VN"/>
+        </w:rPr>
+      </w:pPr>
+    </w:p>
+    <w:p>
+      <w:pPr>
+        <w:pStyle w:val="ListParagraph"/>
+        <w:rPr>
+          <w:rFonts w:ascii="Times New Roman" w:hAnsi="Times New Roman" w:cs="Times New Roman"/>
+          <w:lang w:val="vi-VN"/>
+        </w:rPr>
+      </w:pPr>
+    </w:p>
+    <w:p>
+      <w:pPr>
+        <w:pStyle w:val="ListParagraph"/>
+        <w:rPr>
+          <w:rFonts w:ascii="Times New Roman" w:hAnsi="Times New Roman" w:cs="Times New Roman"/>
+          <w:lang w:val="vi-VN"/>
+        </w:rPr>
+      </w:pPr>
+    </w:p>
+    <w:p>
+      <w:pPr>
+        <w:pStyle w:val="ListParagraph"/>
+        <w:rPr>
+          <w:rFonts w:ascii="Times New Roman" w:hAnsi="Times New Roman" w:cs="Times New Roman"/>
+          <w:lang w:val="vi-VN"/>
+        </w:rPr>
+      </w:pPr>
+    </w:p>
+    <w:p>
+      <w:pPr>
+        <w:pStyle w:val="ListParagraph"/>
+        <w:rPr>
+          <w:rFonts w:ascii="Times New Roman" w:hAnsi="Times New Roman" w:cs="Times New Roman"/>
+          <w:lang w:val="vi-VN"/>
+        </w:rPr>
+      </w:pPr>
+    </w:p>
+    <w:p>
+      <w:pPr>
+        <w:pStyle w:val="ListParagraph"/>
+        <w:rPr>
+          <w:rFonts w:ascii="Times New Roman" w:hAnsi="Times New Roman" w:cs="Times New Roman"/>
+          <w:lang w:val="vi-VN"/>
+        </w:rPr>
+      </w:pPr>
+    </w:p>
+    <w:p>
+      <w:pPr>
+        <w:pStyle w:val="ListParagraph"/>
         <w:numPr>
           <w:ilvl w:val="0"/>
           <w:numId w:val="1"/>
@@ -304,6 +421,7 @@
           <w:rFonts w:ascii="Calibri" w:hAnsi="Calibri" w:cs="Calibri"/>
           <w:lang w:val="vi-VN"/>
         </w:rPr>
+        <w:lastRenderedPageBreak/>
         <w:t>﻿</w:t>
       </w:r>
       <w:r>
@@ -322,6 +440,47 @@
           <w:lang w:val="vi-VN"/>
         </w:rPr>
       </w:pPr>
+      <w:r>
+        <w:rPr>
+          <w:rFonts w:ascii="Times New Roman" w:hAnsi="Times New Roman" w:cs="Times New Roman"/>
+          <w:lang w:val="vi-VN"/>
+        </w:rPr>
+        <w:drawing>
+          <wp:inline distT="0" distB="0" distL="0" distR="0" wp14:anchorId="771572AD" wp14:editId="1A6C931B">
+            <wp:extent cx="5943600" cy="5017135"/>
+            <wp:effectExtent l="0" t="0" r="0" b="0"/>
+            <wp:docPr id="1664098428" name="Picture 1" descr="A screenshot of a computer program&#10;&#10;AI-generated content may be incorrect."/>
+            <wp:cNvGraphicFramePr>
+              <a:graphicFrameLocks xmlns:a="http://schemas.openxmlformats.org/drawingml/2006/main" noChangeAspect="1"/>
+            </wp:cNvGraphicFramePr>
+            <a:graphic xmlns:a="http://schemas.openxmlformats.org/drawingml/2006/main">
+              <a:graphicData uri="http://schemas.openxmlformats.org/drawingml/2006/picture">
+                <pic:pic xmlns:pic="http://schemas.openxmlformats.org/drawingml/2006/picture">
+                  <pic:nvPicPr>
+                    <pic:cNvPr id="1664098428" name="Picture 1" descr="A screenshot of a computer program&#10;&#10;AI-generated content may be incorrect."/>
+                    <pic:cNvPicPr/>
+                  </pic:nvPicPr>
+                  <pic:blipFill>
+                    <a:blip r:embed="rId7"/>
+                    <a:stretch>
+                      <a:fillRect/>
+                    </a:stretch>
+                  </pic:blipFill>
+                  <pic:spPr>
+                    <a:xfrm>
+                      <a:off x="0" y="0"/>
+                      <a:ext cx="5943600" cy="5017135"/>
+                    </a:xfrm>
+                    <a:prstGeom prst="rect">
+                      <a:avLst/>
+                    </a:prstGeom>
+                  </pic:spPr>
+                </pic:pic>
+              </a:graphicData>
+            </a:graphic>
+          </wp:inline>
+        </w:drawing>
+      </w:r>
     </w:p>
     <w:sectPr>
       <w:pgSz w:w="12240" w:h="15840"/>

</xml_diff>

<commit_message>
Fourth demo " Checking Singleton Instances in Multi-threading""
</commit_message>
<xml_diff>
--- a/NguyenHongDuc_TH_MinhChung_1_3_2025.docx
+++ b/NguyenHongDuc_TH_MinhChung_1_3_2025.docx
@@ -470,6 +470,140 @@
                     <a:xfrm>
                       <a:off x="0" y="0"/>
                       <a:ext cx="5943600" cy="5017135"/>
+                    </a:xfrm>
+                    <a:prstGeom prst="rect">
+                      <a:avLst/>
+                    </a:prstGeom>
+                  </pic:spPr>
+                </pic:pic>
+              </a:graphicData>
+            </a:graphic>
+          </wp:inline>
+        </w:drawing>
+      </w:r>
+    </w:p>
+    <w:p>
+      <w:pPr>
+        <w:rPr>
+          <w:rFonts w:ascii="Times New Roman" w:hAnsi="Times New Roman" w:cs="Times New Roman"/>
+          <w:lang w:val="vi-VN"/>
+        </w:rPr>
+      </w:pPr>
+    </w:p>
+    <w:p>
+      <w:pPr>
+        <w:rPr>
+          <w:rFonts w:ascii="Times New Roman" w:hAnsi="Times New Roman" w:cs="Times New Roman"/>
+          <w:lang w:val="vi-VN"/>
+        </w:rPr>
+      </w:pPr>
+    </w:p>
+    <w:p>
+      <w:pPr>
+        <w:rPr>
+          <w:rFonts w:ascii="Times New Roman" w:hAnsi="Times New Roman" w:cs="Times New Roman"/>
+          <w:lang w:val="vi-VN"/>
+        </w:rPr>
+      </w:pPr>
+    </w:p>
+    <w:p>
+      <w:pPr>
+        <w:rPr>
+          <w:rFonts w:ascii="Times New Roman" w:hAnsi="Times New Roman" w:cs="Times New Roman"/>
+          <w:lang w:val="vi-VN"/>
+        </w:rPr>
+      </w:pPr>
+    </w:p>
+    <w:p>
+      <w:pPr>
+        <w:rPr>
+          <w:rFonts w:ascii="Times New Roman" w:hAnsi="Times New Roman" w:cs="Times New Roman"/>
+          <w:lang w:val="vi-VN"/>
+        </w:rPr>
+      </w:pPr>
+    </w:p>
+    <w:p>
+      <w:pPr>
+        <w:rPr>
+          <w:rFonts w:ascii="Times New Roman" w:hAnsi="Times New Roman" w:cs="Times New Roman"/>
+          <w:lang w:val="vi-VN"/>
+        </w:rPr>
+      </w:pPr>
+    </w:p>
+    <w:p>
+      <w:pPr>
+        <w:rPr>
+          <w:rFonts w:ascii="Times New Roman" w:hAnsi="Times New Roman" w:cs="Times New Roman"/>
+          <w:lang w:val="vi-VN"/>
+        </w:rPr>
+      </w:pPr>
+    </w:p>
+    <w:p>
+      <w:pPr>
+        <w:rPr>
+          <w:rFonts w:ascii="Times New Roman" w:hAnsi="Times New Roman" w:cs="Times New Roman"/>
+          <w:lang w:val="vi-VN"/>
+        </w:rPr>
+      </w:pPr>
+    </w:p>
+    <w:p>
+      <w:pPr>
+        <w:rPr>
+          <w:rFonts w:ascii="Times New Roman" w:hAnsi="Times New Roman" w:cs="Times New Roman"/>
+          <w:lang w:val="vi-VN"/>
+        </w:rPr>
+      </w:pPr>
+    </w:p>
+    <w:p>
+      <w:pPr>
+        <w:pStyle w:val="ListParagraph"/>
+        <w:numPr>
+          <w:ilvl w:val="0"/>
+          <w:numId w:val="1"/>
+        </w:numPr>
+        <w:rPr>
+          <w:rFonts w:ascii="Times New Roman" w:hAnsi="Times New Roman" w:cs="Times New Roman"/>
+          <w:lang w:val="vi-VN"/>
+        </w:rPr>
+      </w:pPr>
+      <w:r>
+        <w:rPr>
+          <w:rFonts w:ascii="Times New Roman" w:hAnsi="Times New Roman" w:cs="Times New Roman"/>
+          <w:lang w:val="vi-VN"/>
+        </w:rPr>
+        <w:lastRenderedPageBreak/>
+        <w:t>Thread Safe Singleton</w:t>
+      </w:r>
+      <w:r>
+        <w:rPr>
+          <w:rFonts w:ascii="Times New Roman" w:hAnsi="Times New Roman" w:cs="Times New Roman"/>
+          <w:lang w:val="vi-VN"/>
+        </w:rPr>
+        <w:drawing>
+          <wp:inline distT="0" distB="0" distL="0" distR="0" wp14:anchorId="22195DEA" wp14:editId="199DD3E1">
+            <wp:extent cx="5943600" cy="6403975"/>
+            <wp:effectExtent l="0" t="0" r="0" b="0"/>
+            <wp:docPr id="682870453" name="Picture 1" descr="A screenshot of a computer program&#10;&#10;AI-generated content may be incorrect."/>
+            <wp:cNvGraphicFramePr>
+              <a:graphicFrameLocks xmlns:a="http://schemas.openxmlformats.org/drawingml/2006/main" noChangeAspect="1"/>
+            </wp:cNvGraphicFramePr>
+            <a:graphic xmlns:a="http://schemas.openxmlformats.org/drawingml/2006/main">
+              <a:graphicData uri="http://schemas.openxmlformats.org/drawingml/2006/picture">
+                <pic:pic xmlns:pic="http://schemas.openxmlformats.org/drawingml/2006/picture">
+                  <pic:nvPicPr>
+                    <pic:cNvPr id="682870453" name="Picture 1" descr="A screenshot of a computer program&#10;&#10;AI-generated content may be incorrect."/>
+                    <pic:cNvPicPr/>
+                  </pic:nvPicPr>
+                  <pic:blipFill>
+                    <a:blip r:embed="rId8"/>
+                    <a:stretch>
+                      <a:fillRect/>
+                    </a:stretch>
+                  </pic:blipFill>
+                  <pic:spPr>
+                    <a:xfrm>
+                      <a:off x="0" y="0"/>
+                      <a:ext cx="5943600" cy="6403975"/>
                     </a:xfrm>
                     <a:prstGeom prst="rect">
                       <a:avLst/>

</xml_diff>

<commit_message>
Fifth demo " Checking Bill Pugh Singleton in Multi-threading""
</commit_message>
<xml_diff>
--- a/NguyenHongDuc_TH_MinhChung_1_3_2025.docx
+++ b/NguyenHongDuc_TH_MinhChung_1_3_2025.docx
@@ -615,6 +615,166 @@
           </wp:inline>
         </w:drawing>
       </w:r>
+    </w:p>
+    <w:p>
+      <w:pPr>
+        <w:rPr>
+          <w:rFonts w:ascii="Times New Roman" w:hAnsi="Times New Roman" w:cs="Times New Roman"/>
+          <w:lang w:val="vi-VN"/>
+        </w:rPr>
+      </w:pPr>
+    </w:p>
+    <w:p>
+      <w:pPr>
+        <w:rPr>
+          <w:rFonts w:ascii="Times New Roman" w:hAnsi="Times New Roman" w:cs="Times New Roman"/>
+          <w:lang w:val="vi-VN"/>
+        </w:rPr>
+      </w:pPr>
+    </w:p>
+    <w:p>
+      <w:pPr>
+        <w:rPr>
+          <w:rFonts w:ascii="Times New Roman" w:hAnsi="Times New Roman" w:cs="Times New Roman"/>
+          <w:lang w:val="vi-VN"/>
+        </w:rPr>
+      </w:pPr>
+    </w:p>
+    <w:p>
+      <w:pPr>
+        <w:rPr>
+          <w:rFonts w:ascii="Times New Roman" w:hAnsi="Times New Roman" w:cs="Times New Roman"/>
+          <w:lang w:val="vi-VN"/>
+        </w:rPr>
+      </w:pPr>
+    </w:p>
+    <w:p>
+      <w:pPr>
+        <w:rPr>
+          <w:rFonts w:ascii="Times New Roman" w:hAnsi="Times New Roman" w:cs="Times New Roman"/>
+          <w:lang w:val="vi-VN"/>
+        </w:rPr>
+      </w:pPr>
+    </w:p>
+    <w:p>
+      <w:pPr>
+        <w:pStyle w:val="ListParagraph"/>
+        <w:numPr>
+          <w:ilvl w:val="0"/>
+          <w:numId w:val="1"/>
+        </w:numPr>
+        <w:rPr>
+          <w:rFonts w:ascii="Times New Roman" w:hAnsi="Times New Roman" w:cs="Times New Roman"/>
+          <w:lang w:val="vi-VN"/>
+        </w:rPr>
+      </w:pPr>
+      <w:r>
+        <w:rPr>
+          <w:rFonts w:ascii="Times New Roman" w:hAnsi="Times New Roman" w:cs="Times New Roman"/>
+          <w:lang w:val="vi-VN"/>
+        </w:rPr>
+        <w:lastRenderedPageBreak/>
+        <w:t>Bill pu</w:t>
+      </w:r>
+      <w:r>
+        <w:rPr>
+          <w:rFonts w:ascii="Times New Roman" w:hAnsi="Times New Roman" w:cs="Times New Roman"/>
+          <w:lang w:val="vi-VN"/>
+        </w:rPr>
+        <w:t>gh singleton</w:t>
+      </w:r>
+    </w:p>
+    <w:p>
+      <w:pPr>
+        <w:pStyle w:val="ListParagraph"/>
+        <w:rPr>
+          <w:rFonts w:ascii="Times New Roman" w:hAnsi="Times New Roman" w:cs="Times New Roman"/>
+          <w:lang w:val="vi-VN"/>
+        </w:rPr>
+      </w:pPr>
+      <w:r>
+        <w:rPr>
+          <w:rFonts w:ascii="Times New Roman" w:hAnsi="Times New Roman" w:cs="Times New Roman"/>
+          <w:lang w:val="vi-VN"/>
+        </w:rPr>
+        <w:drawing>
+          <wp:inline distT="0" distB="0" distL="0" distR="0" wp14:anchorId="677DDBA8" wp14:editId="58177EBA">
+            <wp:extent cx="5943464" cy="7985051"/>
+            <wp:effectExtent l="0" t="0" r="635" b="3810"/>
+            <wp:docPr id="1511604160" name="Picture 1" descr="A screenshot of a computer program&#10;&#10;AI-generated content may be incorrect."/>
+            <wp:cNvGraphicFramePr>
+              <a:graphicFrameLocks xmlns:a="http://schemas.openxmlformats.org/drawingml/2006/main" noChangeAspect="1"/>
+            </wp:cNvGraphicFramePr>
+            <a:graphic xmlns:a="http://schemas.openxmlformats.org/drawingml/2006/main">
+              <a:graphicData uri="http://schemas.openxmlformats.org/drawingml/2006/picture">
+                <pic:pic xmlns:pic="http://schemas.openxmlformats.org/drawingml/2006/picture">
+                  <pic:nvPicPr>
+                    <pic:cNvPr id="1511604160" name="Picture 1" descr="A screenshot of a computer program&#10;&#10;AI-generated content may be incorrect."/>
+                    <pic:cNvPicPr/>
+                  </pic:nvPicPr>
+                  <pic:blipFill>
+                    <a:blip r:embed="rId9"/>
+                    <a:stretch>
+                      <a:fillRect/>
+                    </a:stretch>
+                  </pic:blipFill>
+                  <pic:spPr>
+                    <a:xfrm>
+                      <a:off x="0" y="0"/>
+                      <a:ext cx="5966546" cy="8016062"/>
+                    </a:xfrm>
+                    <a:prstGeom prst="rect">
+                      <a:avLst/>
+                    </a:prstGeom>
+                  </pic:spPr>
+                </pic:pic>
+              </a:graphicData>
+            </a:graphic>
+          </wp:inline>
+        </w:drawing>
+      </w:r>
+    </w:p>
+    <w:p>
+      <w:pPr>
+        <w:pStyle w:val="ListParagraph"/>
+        <w:numPr>
+          <w:ilvl w:val="0"/>
+          <w:numId w:val="1"/>
+        </w:numPr>
+        <w:spacing w:before="100" w:beforeAutospacing="1" w:after="100" w:afterAutospacing="1" w:line="240" w:lineRule="auto"/>
+        <w:rPr>
+          <w:rFonts w:ascii="Times New Roman" w:eastAsia="Times New Roman" w:hAnsi="Times New Roman" w:cs="Times New Roman"/>
+          <w:kern w:val="0"/>
+          <w14:ligatures w14:val="none"/>
+        </w:rPr>
+      </w:pPr>
+      <w:r>
+        <w:rPr>
+          <w:rFonts w:ascii="Times New Roman" w:eastAsia="Times New Roman" w:hAnsi="Times New Roman" w:cs="Times New Roman"/>
+          <w:kern w:val="0"/>
+          <w14:ligatures w14:val="none"/>
+        </w:rPr>
+        <w:lastRenderedPageBreak/>
+        <w:t>Using Reflection to destroy Singleton</w:t>
+      </w:r>
+    </w:p>
+    <w:p>
+      <w:pPr>
+        <w:pStyle w:val="ListParagraph"/>
+        <w:rPr>
+          <w:rFonts w:ascii="Times New Roman" w:hAnsi="Times New Roman" w:cs="Times New Roman"/>
+          <w:lang w:val="vi-VN"/>
+        </w:rPr>
+      </w:pPr>
+    </w:p>
+    <w:p>
+      <w:pPr>
+        <w:pStyle w:val="ListParagraph"/>
+        <w:rPr>
+          <w:rFonts w:ascii="Times New Roman" w:hAnsi="Times New Roman" w:cs="Times New Roman"/>
+          <w:lang w:val="vi-VN"/>
+        </w:rPr>
+      </w:pPr>
     </w:p>
     <w:sectPr>
       <w:pgSz w:w="12240" w:h="15840"/>
@@ -1640,6 +1800,22 @@
       <w:spacing w:val="5"/>
     </w:rPr>
   </w:style>
+  <w:style w:type="paragraph" w:customStyle="1" w:styleId="p1">
+    <w:name w:val="p1"/>
+    <w:basedOn w:val="Normal"/>
+    <w:rsid w:val="00C40795"/>
+    <w:pPr>
+      <w:spacing w:after="0" w:line="240" w:lineRule="auto"/>
+    </w:pPr>
+    <w:rPr>
+      <w:rFonts w:ascii="Century Gothic" w:eastAsia="Times New Roman" w:hAnsi="Century Gothic" w:cs="Times New Roman"/>
+      <w:color w:val="A10053"/>
+      <w:kern w:val="0"/>
+      <w:sz w:val="30"/>
+      <w:szCs w:val="30"/>
+      <w14:ligatures w14:val="none"/>
+    </w:rPr>
+  </w:style>
 </w:styles>
 </file>
 

</xml_diff>

<commit_message>
Sixth demo " Using Reflection to destroy singleton pattern""
</commit_message>
<xml_diff>
--- a/NguyenHongDuc_TH_MinhChung_1_3_2025.docx
+++ b/NguyenHongDuc_TH_MinhChung_1_3_2025.docx
@@ -766,6 +766,47 @@
           <w:lang w:val="vi-VN"/>
         </w:rPr>
       </w:pPr>
+      <w:r>
+        <w:rPr>
+          <w:rFonts w:ascii="Times New Roman" w:hAnsi="Times New Roman" w:cs="Times New Roman"/>
+          <w:lang w:val="vi-VN"/>
+        </w:rPr>
+        <w:drawing>
+          <wp:inline distT="0" distB="0" distL="0" distR="0" wp14:anchorId="001B9446" wp14:editId="5C0942C2">
+            <wp:extent cx="5943600" cy="4832350"/>
+            <wp:effectExtent l="0" t="0" r="0" b="6350"/>
+            <wp:docPr id="1623271516" name="Picture 1" descr="A screenshot of a computer program&#10;&#10;AI-generated content may be incorrect."/>
+            <wp:cNvGraphicFramePr>
+              <a:graphicFrameLocks xmlns:a="http://schemas.openxmlformats.org/drawingml/2006/main" noChangeAspect="1"/>
+            </wp:cNvGraphicFramePr>
+            <a:graphic xmlns:a="http://schemas.openxmlformats.org/drawingml/2006/main">
+              <a:graphicData uri="http://schemas.openxmlformats.org/drawingml/2006/picture">
+                <pic:pic xmlns:pic="http://schemas.openxmlformats.org/drawingml/2006/picture">
+                  <pic:nvPicPr>
+                    <pic:cNvPr id="1623271516" name="Picture 1" descr="A screenshot of a computer program&#10;&#10;AI-generated content may be incorrect."/>
+                    <pic:cNvPicPr/>
+                  </pic:nvPicPr>
+                  <pic:blipFill>
+                    <a:blip r:embed="rId10"/>
+                    <a:stretch>
+                      <a:fillRect/>
+                    </a:stretch>
+                  </pic:blipFill>
+                  <pic:spPr>
+                    <a:xfrm>
+                      <a:off x="0" y="0"/>
+                      <a:ext cx="5943600" cy="4832350"/>
+                    </a:xfrm>
+                    <a:prstGeom prst="rect">
+                      <a:avLst/>
+                    </a:prstGeom>
+                  </pic:spPr>
+                </pic:pic>
+              </a:graphicData>
+            </a:graphic>
+          </wp:inline>
+        </w:drawing>
+      </w:r>
     </w:p>
     <w:p>
       <w:pPr>

</xml_diff>

<commit_message>
Add Enum Singleton implementation and demo in multi-threading
</commit_message>
<xml_diff>
--- a/NguyenHongDuc_TH_MinhChung_1_3_2025.docx
+++ b/NguyenHongDuc_TH_MinhChung_1_3_2025.docx
@@ -816,6 +816,210 @@
           <w:lang w:val="vi-VN"/>
         </w:rPr>
       </w:pPr>
+    </w:p>
+    <w:p>
+      <w:pPr>
+        <w:pStyle w:val="ListParagraph"/>
+        <w:rPr>
+          <w:rFonts w:ascii="Times New Roman" w:hAnsi="Times New Roman" w:cs="Times New Roman"/>
+          <w:lang w:val="vi-VN"/>
+        </w:rPr>
+      </w:pPr>
+    </w:p>
+    <w:p>
+      <w:pPr>
+        <w:pStyle w:val="ListParagraph"/>
+        <w:rPr>
+          <w:rFonts w:ascii="Times New Roman" w:hAnsi="Times New Roman" w:cs="Times New Roman"/>
+          <w:lang w:val="vi-VN"/>
+        </w:rPr>
+      </w:pPr>
+    </w:p>
+    <w:p>
+      <w:pPr>
+        <w:pStyle w:val="ListParagraph"/>
+        <w:rPr>
+          <w:rFonts w:ascii="Times New Roman" w:hAnsi="Times New Roman" w:cs="Times New Roman"/>
+          <w:lang w:val="vi-VN"/>
+        </w:rPr>
+      </w:pPr>
+    </w:p>
+    <w:p>
+      <w:pPr>
+        <w:pStyle w:val="ListParagraph"/>
+        <w:rPr>
+          <w:rFonts w:ascii="Times New Roman" w:hAnsi="Times New Roman" w:cs="Times New Roman"/>
+          <w:lang w:val="vi-VN"/>
+        </w:rPr>
+      </w:pPr>
+    </w:p>
+    <w:p>
+      <w:pPr>
+        <w:pStyle w:val="ListParagraph"/>
+        <w:rPr>
+          <w:rFonts w:ascii="Times New Roman" w:hAnsi="Times New Roman" w:cs="Times New Roman"/>
+          <w:lang w:val="vi-VN"/>
+        </w:rPr>
+      </w:pPr>
+    </w:p>
+    <w:p>
+      <w:pPr>
+        <w:pStyle w:val="ListParagraph"/>
+        <w:rPr>
+          <w:rFonts w:ascii="Times New Roman" w:hAnsi="Times New Roman" w:cs="Times New Roman"/>
+          <w:lang w:val="vi-VN"/>
+        </w:rPr>
+      </w:pPr>
+    </w:p>
+    <w:p>
+      <w:pPr>
+        <w:pStyle w:val="ListParagraph"/>
+        <w:rPr>
+          <w:rFonts w:ascii="Times New Roman" w:hAnsi="Times New Roman" w:cs="Times New Roman"/>
+          <w:lang w:val="vi-VN"/>
+        </w:rPr>
+      </w:pPr>
+    </w:p>
+    <w:p>
+      <w:pPr>
+        <w:pStyle w:val="ListParagraph"/>
+        <w:rPr>
+          <w:rFonts w:ascii="Times New Roman" w:hAnsi="Times New Roman" w:cs="Times New Roman"/>
+          <w:lang w:val="vi-VN"/>
+        </w:rPr>
+      </w:pPr>
+    </w:p>
+    <w:p>
+      <w:pPr>
+        <w:pStyle w:val="ListParagraph"/>
+        <w:rPr>
+          <w:rFonts w:ascii="Times New Roman" w:hAnsi="Times New Roman" w:cs="Times New Roman"/>
+          <w:lang w:val="vi-VN"/>
+        </w:rPr>
+      </w:pPr>
+    </w:p>
+    <w:p>
+      <w:pPr>
+        <w:pStyle w:val="ListParagraph"/>
+        <w:rPr>
+          <w:rFonts w:ascii="Times New Roman" w:hAnsi="Times New Roman" w:cs="Times New Roman"/>
+          <w:lang w:val="vi-VN"/>
+        </w:rPr>
+      </w:pPr>
+    </w:p>
+    <w:p>
+      <w:pPr>
+        <w:pStyle w:val="ListParagraph"/>
+        <w:rPr>
+          <w:rFonts w:ascii="Times New Roman" w:hAnsi="Times New Roman" w:cs="Times New Roman"/>
+          <w:lang w:val="vi-VN"/>
+        </w:rPr>
+      </w:pPr>
+    </w:p>
+    <w:p>
+      <w:pPr>
+        <w:pStyle w:val="ListParagraph"/>
+        <w:rPr>
+          <w:rFonts w:ascii="Times New Roman" w:hAnsi="Times New Roman" w:cs="Times New Roman"/>
+          <w:lang w:val="vi-VN"/>
+        </w:rPr>
+      </w:pPr>
+    </w:p>
+    <w:p>
+      <w:pPr>
+        <w:pStyle w:val="ListParagraph"/>
+        <w:rPr>
+          <w:rFonts w:ascii="Times New Roman" w:hAnsi="Times New Roman" w:cs="Times New Roman"/>
+          <w:lang w:val="vi-VN"/>
+        </w:rPr>
+      </w:pPr>
+    </w:p>
+    <w:p>
+      <w:pPr>
+        <w:pStyle w:val="ListParagraph"/>
+        <w:rPr>
+          <w:rFonts w:ascii="Times New Roman" w:hAnsi="Times New Roman" w:cs="Times New Roman"/>
+          <w:lang w:val="vi-VN"/>
+        </w:rPr>
+      </w:pPr>
+    </w:p>
+    <w:p>
+      <w:pPr>
+        <w:pStyle w:val="ListParagraph"/>
+        <w:numPr>
+          <w:ilvl w:val="0"/>
+          <w:numId w:val="1"/>
+        </w:numPr>
+        <w:rPr>
+          <w:rFonts w:ascii="Times New Roman" w:hAnsi="Times New Roman" w:cs="Times New Roman"/>
+          <w:lang w:val="vi-VN"/>
+        </w:rPr>
+      </w:pPr>
+      <w:r>
+        <w:rPr>
+          <w:rFonts w:ascii="Times New Roman" w:hAnsi="Times New Roman" w:cs="Times New Roman"/>
+          <w:lang w:val="vi-VN"/>
+        </w:rPr>
+        <w:lastRenderedPageBreak/>
+        <w:t xml:space="preserve">Enum </w:t>
+      </w:r>
+      <w:r>
+        <w:rPr>
+          <w:rFonts w:ascii="Times New Roman" w:hAnsi="Times New Roman" w:cs="Times New Roman"/>
+          <w:lang w:val="vi-VN"/>
+        </w:rPr>
+        <w:t>Singleton</w:t>
+      </w:r>
+    </w:p>
+    <w:p>
+      <w:pPr>
+        <w:pStyle w:val="ListParagraph"/>
+        <w:rPr>
+          <w:rFonts w:ascii="Times New Roman" w:hAnsi="Times New Roman" w:cs="Times New Roman"/>
+          <w:lang w:val="vi-VN"/>
+        </w:rPr>
+      </w:pPr>
+      <w:r>
+        <w:rPr>
+          <w:rFonts w:ascii="Times New Roman" w:hAnsi="Times New Roman" w:cs="Times New Roman"/>
+          <w:lang w:val="vi-VN"/>
+        </w:rPr>
+        <w:drawing>
+          <wp:inline distT="0" distB="0" distL="0" distR="0" wp14:anchorId="72E4598A" wp14:editId="2D1A9CA7">
+            <wp:extent cx="5943600" cy="7884160"/>
+            <wp:effectExtent l="0" t="0" r="0" b="2540"/>
+            <wp:docPr id="272991462" name="Picture 1" descr="A screenshot of a computer program&#10;&#10;AI-generated content may be incorrect."/>
+            <wp:cNvGraphicFramePr>
+              <a:graphicFrameLocks xmlns:a="http://schemas.openxmlformats.org/drawingml/2006/main" noChangeAspect="1"/>
+            </wp:cNvGraphicFramePr>
+            <a:graphic xmlns:a="http://schemas.openxmlformats.org/drawingml/2006/main">
+              <a:graphicData uri="http://schemas.openxmlformats.org/drawingml/2006/picture">
+                <pic:pic xmlns:pic="http://schemas.openxmlformats.org/drawingml/2006/picture">
+                  <pic:nvPicPr>
+                    <pic:cNvPr id="272991462" name="Picture 1" descr="A screenshot of a computer program&#10;&#10;AI-generated content may be incorrect."/>
+                    <pic:cNvPicPr/>
+                  </pic:nvPicPr>
+                  <pic:blipFill>
+                    <a:blip r:embed="rId11"/>
+                    <a:stretch>
+                      <a:fillRect/>
+                    </a:stretch>
+                  </pic:blipFill>
+                  <pic:spPr>
+                    <a:xfrm>
+                      <a:off x="0" y="0"/>
+                      <a:ext cx="5943600" cy="7884160"/>
+                    </a:xfrm>
+                    <a:prstGeom prst="rect">
+                      <a:avLst/>
+                    </a:prstGeom>
+                  </pic:spPr>
+                </pic:pic>
+              </a:graphicData>
+            </a:graphic>
+          </wp:inline>
+        </w:drawing>
+      </w:r>
     </w:p>
     <w:sectPr>
       <w:pgSz w:w="12240" w:h="15840"/>

</xml_diff>